<commit_message>
I fixed the font and started a new project (my midterm)
</commit_message>
<xml_diff>
--- a/turned-in-assignments/midterm-study-guide.docx
+++ b/turned-in-assignments/midterm-study-guide.docx
@@ -164,7 +164,39 @@
           <w:rStyle w:val="c0"/>
           <w:color w:val="000000"/>
         </w:rPr>
-        <w:t>&lt;html lang=”en”&gt;</w:t>
+        <w:t xml:space="preserve">&lt;html </w:t>
+      </w:r>
+      <w:proofErr w:type="spellStart"/>
+      <w:r>
+        <w:rPr>
+          <w:rStyle w:val="c0"/>
+          <w:color w:val="000000"/>
+        </w:rPr>
+        <w:t>lang</w:t>
+      </w:r>
+      <w:proofErr w:type="spellEnd"/>
+      <w:r>
+        <w:rPr>
+          <w:rStyle w:val="c0"/>
+          <w:color w:val="000000"/>
+        </w:rPr>
+        <w:t>=”</w:t>
+      </w:r>
+      <w:proofErr w:type="spellStart"/>
+      <w:r>
+        <w:rPr>
+          <w:rStyle w:val="c0"/>
+          <w:color w:val="000000"/>
+        </w:rPr>
+        <w:t>en</w:t>
+      </w:r>
+      <w:proofErr w:type="spellEnd"/>
+      <w:r>
+        <w:rPr>
+          <w:rStyle w:val="c0"/>
+          <w:color w:val="000000"/>
+        </w:rPr>
+        <w:t>”&gt;</w:t>
       </w:r>
     </w:p>
     <w:p>
@@ -289,7 +321,21 @@
           <w:rStyle w:val="c0"/>
           <w:color w:val="000000"/>
         </w:rPr>
-        <w:t>&lt;html&gt;</w:t>
+        <w:t>&lt;</w:t>
+      </w:r>
+      <w:r>
+        <w:rPr>
+          <w:rStyle w:val="c0"/>
+          <w:color w:val="000000"/>
+        </w:rPr>
+        <w:t>/</w:t>
+      </w:r>
+      <w:r>
+        <w:rPr>
+          <w:rStyle w:val="c0"/>
+          <w:color w:val="000000"/>
+        </w:rPr>
+        <w:t>html&gt;</w:t>
       </w:r>
     </w:p>
     <w:p>
@@ -478,7 +524,21 @@
         <w:rPr>
           <w:color w:val="000000"/>
         </w:rPr>
-        <w:t>&lt;a href=”URL goes here”&gt;words linked go here &lt;/a&gt;</w:t>
+        <w:t xml:space="preserve">&lt;a </w:t>
+      </w:r>
+      <w:proofErr w:type="spellStart"/>
+      <w:r>
+        <w:rPr>
+          <w:color w:val="000000"/>
+        </w:rPr>
+        <w:t>href</w:t>
+      </w:r>
+      <w:proofErr w:type="spellEnd"/>
+      <w:r>
+        <w:rPr>
+          <w:color w:val="000000"/>
+        </w:rPr>
+        <w:t>=”URL goes here”&gt;words linked go here &lt;/a&gt;</w:t>
       </w:r>
     </w:p>
     <w:p>
@@ -605,7 +665,23 @@
           <w:rStyle w:val="c0"/>
           <w:color w:val="000000"/>
         </w:rPr>
-        <w:t>” powerpoint.</w:t>
+        <w:t xml:space="preserve">” </w:t>
+      </w:r>
+      <w:proofErr w:type="spellStart"/>
+      <w:r>
+        <w:rPr>
+          <w:rStyle w:val="c0"/>
+          <w:color w:val="000000"/>
+        </w:rPr>
+        <w:t>powerpoint</w:t>
+      </w:r>
+      <w:proofErr w:type="spellEnd"/>
+      <w:r>
+        <w:rPr>
+          <w:rStyle w:val="c0"/>
+          <w:color w:val="000000"/>
+        </w:rPr>
+        <w:t>.</w:t>
       </w:r>
       <w:r>
         <w:rPr>
@@ -658,7 +734,21 @@
         <w:rPr>
           <w:color w:val="000000"/>
         </w:rPr>
-        <w:t xml:space="preserve"> (i.e h1)</w:t>
+        <w:t xml:space="preserve"> (</w:t>
+      </w:r>
+      <w:proofErr w:type="spellStart"/>
+      <w:r>
+        <w:rPr>
+          <w:color w:val="000000"/>
+        </w:rPr>
+        <w:t>i.e</w:t>
+      </w:r>
+      <w:proofErr w:type="spellEnd"/>
+      <w:r>
+        <w:rPr>
+          <w:color w:val="000000"/>
+        </w:rPr>
+        <w:t xml:space="preserve"> h1)</w:t>
       </w:r>
       <w:r>
         <w:rPr>
@@ -704,7 +794,49 @@
         <w:rPr>
           <w:color w:val="000000"/>
         </w:rPr>
-        <w:t>&lt;link rel="stylesheet" type="text/css" href="stylesheet.css"&gt;</w:t>
+        <w:t xml:space="preserve">&lt;link </w:t>
+      </w:r>
+      <w:proofErr w:type="spellStart"/>
+      <w:r>
+        <w:rPr>
+          <w:color w:val="000000"/>
+        </w:rPr>
+        <w:t>rel</w:t>
+      </w:r>
+      <w:proofErr w:type="spellEnd"/>
+      <w:r>
+        <w:rPr>
+          <w:color w:val="000000"/>
+        </w:rPr>
+        <w:t>="stylesheet" type="text/</w:t>
+      </w:r>
+      <w:proofErr w:type="spellStart"/>
+      <w:r>
+        <w:rPr>
+          <w:color w:val="000000"/>
+        </w:rPr>
+        <w:t>css</w:t>
+      </w:r>
+      <w:proofErr w:type="spellEnd"/>
+      <w:r>
+        <w:rPr>
+          <w:color w:val="000000"/>
+        </w:rPr>
+        <w:t xml:space="preserve">" </w:t>
+      </w:r>
+      <w:proofErr w:type="spellStart"/>
+      <w:r>
+        <w:rPr>
+          <w:color w:val="000000"/>
+        </w:rPr>
+        <w:t>href</w:t>
+      </w:r>
+      <w:proofErr w:type="spellEnd"/>
+      <w:r>
+        <w:rPr>
+          <w:color w:val="000000"/>
+        </w:rPr>
+        <w:t>="stylesheet.css"&gt;</w:t>
       </w:r>
     </w:p>
     <w:p>
@@ -830,7 +962,35 @@
           <w:color w:val="000000"/>
         </w:rPr>
         <w:lastRenderedPageBreak/>
-        <w:t>&lt;img src=”URL”&gt;</w:t>
+        <w:t>&lt;</w:t>
+      </w:r>
+      <w:proofErr w:type="spellStart"/>
+      <w:r>
+        <w:rPr>
+          <w:color w:val="000000"/>
+        </w:rPr>
+        <w:t>img</w:t>
+      </w:r>
+      <w:proofErr w:type="spellEnd"/>
+      <w:r>
+        <w:rPr>
+          <w:color w:val="000000"/>
+        </w:rPr>
+        <w:t xml:space="preserve"> </w:t>
+      </w:r>
+      <w:proofErr w:type="spellStart"/>
+      <w:r>
+        <w:rPr>
+          <w:color w:val="000000"/>
+        </w:rPr>
+        <w:t>src</w:t>
+      </w:r>
+      <w:proofErr w:type="spellEnd"/>
+      <w:r>
+        <w:rPr>
+          <w:color w:val="000000"/>
+        </w:rPr>
+        <w:t>=”URL”&gt;</w:t>
       </w:r>
     </w:p>
     <w:p>

</xml_diff>